<commit_message>
11_10_2021_meeting on dioxins from inc plants
</commit_message>
<xml_diff>
--- a/ToDo/NextTask.docx
+++ b/ToDo/NextTask.docx
@@ -2,6 +2,44 @@
 <file path=word/document.xml><?xml version="1.0" encoding="utf-8"?>
 <w:document xmlns:wpc="http://schemas.microsoft.com/office/word/2010/wordprocessingCanvas" xmlns:cx="http://schemas.microsoft.com/office/drawing/2014/chartex" xmlns:cx1="http://schemas.microsoft.com/office/drawing/2015/9/8/chartex" xmlns:cx2="http://schemas.microsoft.com/office/drawing/2015/10/21/chartex" xmlns:cx3="http://schemas.microsoft.com/office/drawing/2016/5/9/chartex" xmlns:cx4="http://schemas.microsoft.com/office/drawing/2016/5/10/chartex" xmlns:cx5="http://schemas.microsoft.com/office/drawing/2016/5/11/chartex" xmlns:cx6="http://schemas.microsoft.com/office/drawing/2016/5/12/chartex" xmlns:cx7="http://schemas.microsoft.com/office/drawing/2016/5/13/chartex" xmlns:cx8="http://schemas.microsoft.com/office/drawing/2016/5/14/chartex" xmlns:mc="http://schemas.openxmlformats.org/markup-compatibility/2006" xmlns:aink="http://schemas.microsoft.com/office/drawing/2016/ink" xmlns:am3d="http://schemas.microsoft.com/office/drawing/2017/model3d" xmlns:o="urn:schemas-microsoft-com:office:office" xmlns:r="http://schemas.openxmlformats.org/officeDocument/2006/relationships" xmlns:m="http://schemas.openxmlformats.org/officeDocument/2006/math" xmlns:v="urn:schemas-microsoft-com:vml" xmlns:wp14="http://schemas.microsoft.com/office/word/2010/wordprocessingDrawing" xmlns:wp="http://schemas.openxmlformats.org/drawingml/2006/wordprocessingDrawing" xmlns:w10="urn:schemas-microsoft-com:office:word" xmlns:w="http://schemas.openxmlformats.org/wordprocessingml/2006/main" xmlns:w14="http://schemas.microsoft.com/office/word/2010/wordml" xmlns:w15="http://schemas.microsoft.com/office/word/2012/wordml" xmlns:w16cex="http://schemas.microsoft.com/office/word/2018/wordml/cex" xmlns:w16cid="http://schemas.microsoft.com/office/word/2016/wordml/cid" xmlns:w16="http://schemas.microsoft.com/office/word/2018/wordml" xmlns:w16sdtdh="http://schemas.microsoft.com/office/word/2020/wordml/sdtdatahash" xmlns:w16se="http://schemas.microsoft.com/office/word/2015/wordml/symex" xmlns:wpg="http://schemas.microsoft.com/office/word/2010/wordprocessingGroup" xmlns:wpi="http://schemas.microsoft.com/office/word/2010/wordprocessingInk" xmlns:wne="http://schemas.microsoft.com/office/word/2006/wordml" xmlns:wps="http://schemas.microsoft.com/office/word/2010/wordprocessingShape" mc:Ignorable="w14 w15 w16se w16cid w16 w16cex w16sdtdh wp14">
   <w:body>
+    <w:p>
+      <w:pPr>
+        <w:pStyle w:val="ListParagraph"/>
+        <w:autoSpaceDE w:val="0"/>
+        <w:autoSpaceDN w:val="0"/>
+        <w:adjustRightInd w:val="0"/>
+        <w:spacing w:after="0" w:line="240" w:lineRule="auto"/>
+        <w:rPr>
+          <w:rFonts w:ascii="CMR10" w:hAnsi="CMR10" w:cs="CMR10"/>
+          <w:color w:val="000000"/>
+          <w:sz w:val="19"/>
+          <w:szCs w:val="19"/>
+          <w:lang w:val="en-US"/>
+        </w:rPr>
+      </w:pPr>
+      <w:hyperlink r:id="rId5" w:history="1">
+        <w:r>
+          <w:rPr>
+            <w:rStyle w:val="Hyperlink"/>
+            <w:rFonts w:ascii="CMR10" w:hAnsi="CMR10" w:cs="CMR10"/>
+            <w:sz w:val="19"/>
+            <w:szCs w:val="19"/>
+            <w:lang w:val="en-US"/>
+          </w:rPr>
+          <w:t>https://dakofa.dk/sektordatabase/</w:t>
+        </w:r>
+      </w:hyperlink>
+      <w:r>
+        <w:rPr>
+          <w:rFonts w:ascii="CMR10" w:hAnsi="CMR10" w:cs="CMR10"/>
+          <w:color w:val="000000"/>
+          <w:sz w:val="19"/>
+          <w:szCs w:val="19"/>
+          <w:lang w:val="en-US"/>
+        </w:rPr>
+        <w:t xml:space="preserve"> </w:t>
+      </w:r>
+    </w:p>
     <w:p>
       <w:pPr>
         <w:pStyle w:val="ListParagraph"/>

</xml_diff>

<commit_message>
12_02_2021_meeting on the first incinerator estimation
</commit_message>
<xml_diff>
--- a/ToDo/NextTask.docx
+++ b/ToDo/NextTask.docx
@@ -5,6 +5,10 @@
     <w:p>
       <w:pPr>
         <w:pStyle w:val="ListParagraph"/>
+        <w:numPr>
+          <w:ilvl w:val="0"/>
+          <w:numId w:val="11"/>
+        </w:numPr>
         <w:autoSpaceDE w:val="0"/>
         <w:autoSpaceDN w:val="0"/>
         <w:adjustRightInd w:val="0"/>
@@ -17,32 +21,26 @@
           <w:lang w:val="en-US"/>
         </w:rPr>
       </w:pPr>
-      <w:hyperlink r:id="rId5" w:history="1">
-        <w:r>
-          <w:rPr>
-            <w:rStyle w:val="Hyperlink"/>
-            <w:rFonts w:ascii="CMR10" w:hAnsi="CMR10" w:cs="CMR10"/>
-            <w:sz w:val="19"/>
-            <w:szCs w:val="19"/>
-            <w:lang w:val="en-US"/>
-          </w:rPr>
-          <w:t>https://dakofa.dk/sektordatabase/</w:t>
-        </w:r>
-      </w:hyperlink>
       <w:r>
         <w:rPr>
-          <w:rFonts w:ascii="CMR10" w:hAnsi="CMR10" w:cs="CMR10"/>
-          <w:color w:val="000000"/>
-          <w:sz w:val="19"/>
-          <w:szCs w:val="19"/>
           <w:lang w:val="en-US"/>
         </w:rPr>
-        <w:t xml:space="preserve"> </w:t>
+        <w:t>You need to review the t</w:t>
+      </w:r>
+      <w:r>
+        <w:rPr>
+          <w:lang w:val="en-US"/>
+        </w:rPr>
+        <w:t xml:space="preserve">wo strands of the literature which are in the folder named social, in particular the papers highlighted in green in the word file called summaries. </w:t>
       </w:r>
     </w:p>
     <w:p>
       <w:pPr>
         <w:pStyle w:val="ListParagraph"/>
+        <w:numPr>
+          <w:ilvl w:val="0"/>
+          <w:numId w:val="11"/>
+        </w:numPr>
         <w:autoSpaceDE w:val="0"/>
         <w:autoSpaceDN w:val="0"/>
         <w:adjustRightInd w:val="0"/>
@@ -55,6 +53,170 @@
           <w:lang w:val="en-US"/>
         </w:rPr>
       </w:pPr>
+      <w:r>
+        <w:rPr>
+          <w:lang w:val="en-US"/>
+        </w:rPr>
+        <w:t xml:space="preserve">You need to review the immigration related situation in Denmark. </w:t>
+      </w:r>
+    </w:p>
+    <w:p>
+      <w:pPr>
+        <w:pStyle w:val="ListParagraph"/>
+        <w:numPr>
+          <w:ilvl w:val="0"/>
+          <w:numId w:val="11"/>
+        </w:numPr>
+        <w:autoSpaceDE w:val="0"/>
+        <w:autoSpaceDN w:val="0"/>
+        <w:adjustRightInd w:val="0"/>
+        <w:spacing w:after="0" w:line="240" w:lineRule="auto"/>
+        <w:rPr>
+          <w:rFonts w:ascii="CMR10" w:hAnsi="CMR10" w:cs="CMR10"/>
+          <w:color w:val="000000"/>
+          <w:sz w:val="19"/>
+          <w:szCs w:val="19"/>
+          <w:lang w:val="en-US"/>
+        </w:rPr>
+      </w:pPr>
+      <w:r>
+        <w:rPr>
+          <w:lang w:val="en-US"/>
+        </w:rPr>
+        <w:t xml:space="preserve">You need to review the literature on the energy sector in Denmark. </w:t>
+      </w:r>
+    </w:p>
+    <w:p>
+      <w:pPr>
+        <w:pStyle w:val="ListParagraph"/>
+        <w:numPr>
+          <w:ilvl w:val="0"/>
+          <w:numId w:val="11"/>
+        </w:numPr>
+        <w:autoSpaceDE w:val="0"/>
+        <w:autoSpaceDN w:val="0"/>
+        <w:adjustRightInd w:val="0"/>
+        <w:spacing w:after="0" w:line="240" w:lineRule="auto"/>
+        <w:rPr>
+          <w:rFonts w:ascii="CMR10" w:hAnsi="CMR10" w:cs="CMR10"/>
+          <w:color w:val="000000"/>
+          <w:sz w:val="19"/>
+          <w:szCs w:val="19"/>
+          <w:lang w:val="en-US"/>
+        </w:rPr>
+      </w:pPr>
+      <w:r>
+        <w:rPr>
+          <w:lang w:val="en-US"/>
+        </w:rPr>
+        <w:t xml:space="preserve">You need to review more in detail how the system of subsidies to the renewable energies works. </w:t>
+      </w:r>
+    </w:p>
+    <w:p>
+      <w:pPr>
+        <w:pStyle w:val="ListParagraph"/>
+        <w:numPr>
+          <w:ilvl w:val="0"/>
+          <w:numId w:val="11"/>
+        </w:numPr>
+        <w:autoSpaceDE w:val="0"/>
+        <w:autoSpaceDN w:val="0"/>
+        <w:adjustRightInd w:val="0"/>
+        <w:spacing w:after="0" w:line="240" w:lineRule="auto"/>
+        <w:rPr>
+          <w:rFonts w:ascii="CMR10" w:hAnsi="CMR10" w:cs="CMR10"/>
+          <w:color w:val="000000"/>
+          <w:sz w:val="19"/>
+          <w:szCs w:val="19"/>
+          <w:lang w:val="en-US"/>
+        </w:rPr>
+      </w:pPr>
+      <w:r>
+        <w:rPr>
+          <w:lang w:val="en-US"/>
+        </w:rPr>
+        <w:t xml:space="preserve">You need to review the chemical properties of dioxins </w:t>
+      </w:r>
+    </w:p>
+    <w:p>
+      <w:pPr>
+        <w:pStyle w:val="ListParagraph"/>
+        <w:numPr>
+          <w:ilvl w:val="0"/>
+          <w:numId w:val="11"/>
+        </w:numPr>
+        <w:autoSpaceDE w:val="0"/>
+        <w:autoSpaceDN w:val="0"/>
+        <w:adjustRightInd w:val="0"/>
+        <w:spacing w:after="0" w:line="240" w:lineRule="auto"/>
+        <w:rPr>
+          <w:rFonts w:ascii="CMR10" w:hAnsi="CMR10" w:cs="CMR10"/>
+          <w:color w:val="000000"/>
+          <w:sz w:val="19"/>
+          <w:szCs w:val="19"/>
+          <w:lang w:val="en-US"/>
+        </w:rPr>
+      </w:pPr>
+      <w:r>
+        <w:rPr>
+          <w:lang w:val="en-US"/>
+        </w:rPr>
+        <w:t xml:space="preserve">You need to review the Danish situation in terms of </w:t>
+      </w:r>
+      <w:proofErr w:type="spellStart"/>
+      <w:r>
+        <w:rPr>
+          <w:lang w:val="en-US"/>
+        </w:rPr>
+        <w:t>pfoa</w:t>
+      </w:r>
+      <w:proofErr w:type="spellEnd"/>
+      <w:r>
+        <w:rPr>
+          <w:lang w:val="en-US"/>
+        </w:rPr>
+        <w:t xml:space="preserve">. </w:t>
+      </w:r>
+    </w:p>
+    <w:p>
+      <w:pPr>
+        <w:pStyle w:val="ListParagraph"/>
+        <w:numPr>
+          <w:ilvl w:val="0"/>
+          <w:numId w:val="11"/>
+        </w:numPr>
+        <w:autoSpaceDE w:val="0"/>
+        <w:autoSpaceDN w:val="0"/>
+        <w:adjustRightInd w:val="0"/>
+        <w:spacing w:after="0" w:line="240" w:lineRule="auto"/>
+        <w:rPr>
+          <w:rFonts w:ascii="CMR10" w:hAnsi="CMR10" w:cs="CMR10"/>
+          <w:color w:val="000000"/>
+          <w:sz w:val="19"/>
+          <w:szCs w:val="19"/>
+          <w:lang w:val="en-US"/>
+        </w:rPr>
+      </w:pPr>
+      <w:r>
+        <w:rPr>
+          <w:lang w:val="en-US"/>
+        </w:rPr>
+        <w:t xml:space="preserve">See whether the iris (the risk assessment model used by the us </w:t>
+      </w:r>
+      <w:proofErr w:type="spellStart"/>
+      <w:r>
+        <w:rPr>
+          <w:lang w:val="en-US"/>
+        </w:rPr>
+        <w:t>epa</w:t>
+      </w:r>
+      <w:proofErr w:type="spellEnd"/>
+      <w:r>
+        <w:rPr>
+          <w:lang w:val="en-US"/>
+        </w:rPr>
+        <w:t xml:space="preserve">) has better estimates for the number of cancer cases associated with different toxic substances. </w:t>
+      </w:r>
     </w:p>
     <w:sectPr>
       <w:pgSz w:w="12240" w:h="15840"/>
@@ -386,6 +548,97 @@
     </w:lvl>
   </w:abstractNum>
   <w:abstractNum w:abstractNumId="3" w15:restartNumberingAfterBreak="0">
+    <w:nsid w:val="24D3727B"/>
+    <w:multiLevelType w:val="hybridMultilevel"/>
+    <w:tmpl w:val="758A9566"/>
+    <w:lvl w:ilvl="0" w:tplc="262E1888">
+      <w:start w:val="1"/>
+      <w:numFmt w:val="decimal"/>
+      <w:lvlText w:val="%1."/>
+      <w:lvlJc w:val="left"/>
+      <w:pPr>
+        <w:ind w:left="1080" w:hanging="360"/>
+      </w:pPr>
+      <w:rPr>
+        <w:rFonts w:asciiTheme="minorHAnsi" w:hAnsiTheme="minorHAnsi" w:cstheme="minorBidi" w:hint="default"/>
+        <w:color w:val="auto"/>
+        <w:sz w:val="22"/>
+      </w:rPr>
+    </w:lvl>
+    <w:lvl w:ilvl="1" w:tplc="04090019" w:tentative="1">
+      <w:start w:val="1"/>
+      <w:numFmt w:val="lowerLetter"/>
+      <w:lvlText w:val="%2."/>
+      <w:lvlJc w:val="left"/>
+      <w:pPr>
+        <w:ind w:left="1800" w:hanging="360"/>
+      </w:pPr>
+    </w:lvl>
+    <w:lvl w:ilvl="2" w:tplc="0409001B" w:tentative="1">
+      <w:start w:val="1"/>
+      <w:numFmt w:val="lowerRoman"/>
+      <w:lvlText w:val="%3."/>
+      <w:lvlJc w:val="right"/>
+      <w:pPr>
+        <w:ind w:left="2520" w:hanging="180"/>
+      </w:pPr>
+    </w:lvl>
+    <w:lvl w:ilvl="3" w:tplc="0409000F" w:tentative="1">
+      <w:start w:val="1"/>
+      <w:numFmt w:val="decimal"/>
+      <w:lvlText w:val="%4."/>
+      <w:lvlJc w:val="left"/>
+      <w:pPr>
+        <w:ind w:left="3240" w:hanging="360"/>
+      </w:pPr>
+    </w:lvl>
+    <w:lvl w:ilvl="4" w:tplc="04090019" w:tentative="1">
+      <w:start w:val="1"/>
+      <w:numFmt w:val="lowerLetter"/>
+      <w:lvlText w:val="%5."/>
+      <w:lvlJc w:val="left"/>
+      <w:pPr>
+        <w:ind w:left="3960" w:hanging="360"/>
+      </w:pPr>
+    </w:lvl>
+    <w:lvl w:ilvl="5" w:tplc="0409001B" w:tentative="1">
+      <w:start w:val="1"/>
+      <w:numFmt w:val="lowerRoman"/>
+      <w:lvlText w:val="%6."/>
+      <w:lvlJc w:val="right"/>
+      <w:pPr>
+        <w:ind w:left="4680" w:hanging="180"/>
+      </w:pPr>
+    </w:lvl>
+    <w:lvl w:ilvl="6" w:tplc="0409000F" w:tentative="1">
+      <w:start w:val="1"/>
+      <w:numFmt w:val="decimal"/>
+      <w:lvlText w:val="%7."/>
+      <w:lvlJc w:val="left"/>
+      <w:pPr>
+        <w:ind w:left="5400" w:hanging="360"/>
+      </w:pPr>
+    </w:lvl>
+    <w:lvl w:ilvl="7" w:tplc="04090019" w:tentative="1">
+      <w:start w:val="1"/>
+      <w:numFmt w:val="lowerLetter"/>
+      <w:lvlText w:val="%8."/>
+      <w:lvlJc w:val="left"/>
+      <w:pPr>
+        <w:ind w:left="6120" w:hanging="360"/>
+      </w:pPr>
+    </w:lvl>
+    <w:lvl w:ilvl="8" w:tplc="0409001B" w:tentative="1">
+      <w:start w:val="1"/>
+      <w:numFmt w:val="lowerRoman"/>
+      <w:lvlText w:val="%9."/>
+      <w:lvlJc w:val="right"/>
+      <w:pPr>
+        <w:ind w:left="6840" w:hanging="180"/>
+      </w:pPr>
+    </w:lvl>
+  </w:abstractNum>
+  <w:abstractNum w:abstractNumId="4" w15:restartNumberingAfterBreak="0">
     <w:nsid w:val="3B492DBE"/>
     <w:multiLevelType w:val="hybridMultilevel"/>
     <w:tmpl w:val="D1565356"/>
@@ -498,7 +751,7 @@
       </w:rPr>
     </w:lvl>
   </w:abstractNum>
-  <w:abstractNum w:abstractNumId="4" w15:restartNumberingAfterBreak="0">
+  <w:abstractNum w:abstractNumId="5" w15:restartNumberingAfterBreak="0">
     <w:nsid w:val="492A0928"/>
     <w:multiLevelType w:val="hybridMultilevel"/>
     <w:tmpl w:val="32FC5C4E"/>
@@ -611,7 +864,7 @@
       </w:rPr>
     </w:lvl>
   </w:abstractNum>
-  <w:abstractNum w:abstractNumId="5" w15:restartNumberingAfterBreak="0">
+  <w:abstractNum w:abstractNumId="6" w15:restartNumberingAfterBreak="0">
     <w:nsid w:val="61873C4D"/>
     <w:multiLevelType w:val="multilevel"/>
     <w:tmpl w:val="4A3C3BD6"/>
@@ -760,7 +1013,7 @@
       </w:rPr>
     </w:lvl>
   </w:abstractNum>
-  <w:abstractNum w:abstractNumId="6" w15:restartNumberingAfterBreak="0">
+  <w:abstractNum w:abstractNumId="7" w15:restartNumberingAfterBreak="0">
     <w:nsid w:val="67F27856"/>
     <w:multiLevelType w:val="hybridMultilevel"/>
     <w:tmpl w:val="B21EA61E"/>
@@ -849,7 +1102,7 @@
       </w:pPr>
     </w:lvl>
   </w:abstractNum>
-  <w:abstractNum w:abstractNumId="7" w15:restartNumberingAfterBreak="0">
+  <w:abstractNum w:abstractNumId="8" w15:restartNumberingAfterBreak="0">
     <w:nsid w:val="6F4879BE"/>
     <w:multiLevelType w:val="hybridMultilevel"/>
     <w:tmpl w:val="51581B12"/>
@@ -938,7 +1191,7 @@
       </w:pPr>
     </w:lvl>
   </w:abstractNum>
-  <w:abstractNum w:abstractNumId="8" w15:restartNumberingAfterBreak="0">
+  <w:abstractNum w:abstractNumId="9" w15:restartNumberingAfterBreak="0">
     <w:nsid w:val="75E770D1"/>
     <w:multiLevelType w:val="hybridMultilevel"/>
     <w:tmpl w:val="09CAD7AE"/>
@@ -1027,7 +1280,7 @@
       </w:pPr>
     </w:lvl>
   </w:abstractNum>
-  <w:abstractNum w:abstractNumId="9" w15:restartNumberingAfterBreak="0">
+  <w:abstractNum w:abstractNumId="10" w15:restartNumberingAfterBreak="0">
     <w:nsid w:val="76AD2D67"/>
     <w:multiLevelType w:val="hybridMultilevel"/>
     <w:tmpl w:val="B57490A0"/>
@@ -1117,25 +1370,25 @@
     </w:lvl>
   </w:abstractNum>
   <w:num w:numId="1">
-    <w:abstractNumId w:val="9"/>
+    <w:abstractNumId w:val="10"/>
   </w:num>
   <w:num w:numId="2">
-    <w:abstractNumId w:val="8"/>
+    <w:abstractNumId w:val="9"/>
   </w:num>
   <w:num w:numId="3">
     <w:abstractNumId w:val="0"/>
   </w:num>
   <w:num w:numId="4">
+    <w:abstractNumId w:val="8"/>
+  </w:num>
+  <w:num w:numId="5">
     <w:abstractNumId w:val="7"/>
   </w:num>
-  <w:num w:numId="5">
-    <w:abstractNumId w:val="6"/>
-  </w:num>
   <w:num w:numId="6">
-    <w:abstractNumId w:val="4"/>
+    <w:abstractNumId w:val="5"/>
   </w:num>
   <w:num w:numId="7">
-    <w:abstractNumId w:val="3"/>
+    <w:abstractNumId w:val="4"/>
   </w:num>
   <w:num w:numId="8">
     <w:abstractNumId w:val="1"/>
@@ -1144,7 +1397,10 @@
     <w:abstractNumId w:val="2"/>
   </w:num>
   <w:num w:numId="10">
-    <w:abstractNumId w:val="5"/>
+    <w:abstractNumId w:val="6"/>
+  </w:num>
+  <w:num w:numId="11">
+    <w:abstractNumId w:val="3"/>
   </w:num>
 </w:numbering>
 </file>

</xml_diff>

<commit_message>
12_9_2021_robustness of exposure, I uploaded the new create (forgot before)
</commit_message>
<xml_diff>
--- a/ToDo/NextTask.docx
+++ b/ToDo/NextTask.docx
@@ -21,201 +21,26 @@
           <w:lang w:val="en-US"/>
         </w:rPr>
       </w:pPr>
+      <w:hyperlink r:id="rId5" w:history="1">
+        <w:r>
+          <w:rPr>
+            <w:rStyle w:val="Hyperlink"/>
+            <w:lang w:val="en-US"/>
+          </w:rPr>
+          <w:t>https://books.google.dk/books?id=Sp30OtqPCe0C&amp;printsec=frontcover&amp;dq=inauthor:%22Dorthe+Bjerrum+Jensen%22&amp;hl=da&amp;sa=X&amp;redir_esc=y#v=onepage&amp;q&amp;f=false</w:t>
+        </w:r>
+      </w:hyperlink>
       <w:r>
         <w:rPr>
           <w:lang w:val="en-US"/>
         </w:rPr>
-        <w:t>You need to review the t</w:t>
+        <w:t xml:space="preserve"> </w:t>
       </w:r>
       <w:r>
         <w:rPr>
           <w:lang w:val="en-US"/>
         </w:rPr>
-        <w:t xml:space="preserve">wo strands of the literature which are in the folder named social, in particular the papers highlighted in green in the word file called summaries. </w:t>
-      </w:r>
-    </w:p>
-    <w:p>
-      <w:pPr>
-        <w:pStyle w:val="ListParagraph"/>
-        <w:numPr>
-          <w:ilvl w:val="0"/>
-          <w:numId w:val="11"/>
-        </w:numPr>
-        <w:autoSpaceDE w:val="0"/>
-        <w:autoSpaceDN w:val="0"/>
-        <w:adjustRightInd w:val="0"/>
-        <w:spacing w:after="0" w:line="240" w:lineRule="auto"/>
-        <w:rPr>
-          <w:rFonts w:ascii="CMR10" w:hAnsi="CMR10" w:cs="CMR10"/>
-          <w:color w:val="000000"/>
-          <w:sz w:val="19"/>
-          <w:szCs w:val="19"/>
-          <w:lang w:val="en-US"/>
-        </w:rPr>
-      </w:pPr>
-      <w:r>
-        <w:rPr>
-          <w:lang w:val="en-US"/>
-        </w:rPr>
-        <w:t xml:space="preserve">You need to review the immigration related situation in Denmark. </w:t>
-      </w:r>
-    </w:p>
-    <w:p>
-      <w:pPr>
-        <w:pStyle w:val="ListParagraph"/>
-        <w:numPr>
-          <w:ilvl w:val="0"/>
-          <w:numId w:val="11"/>
-        </w:numPr>
-        <w:autoSpaceDE w:val="0"/>
-        <w:autoSpaceDN w:val="0"/>
-        <w:adjustRightInd w:val="0"/>
-        <w:spacing w:after="0" w:line="240" w:lineRule="auto"/>
-        <w:rPr>
-          <w:rFonts w:ascii="CMR10" w:hAnsi="CMR10" w:cs="CMR10"/>
-          <w:color w:val="000000"/>
-          <w:sz w:val="19"/>
-          <w:szCs w:val="19"/>
-          <w:lang w:val="en-US"/>
-        </w:rPr>
-      </w:pPr>
-      <w:r>
-        <w:rPr>
-          <w:lang w:val="en-US"/>
-        </w:rPr>
-        <w:t xml:space="preserve">You need to review the literature on the energy sector in Denmark. </w:t>
-      </w:r>
-    </w:p>
-    <w:p>
-      <w:pPr>
-        <w:pStyle w:val="ListParagraph"/>
-        <w:numPr>
-          <w:ilvl w:val="0"/>
-          <w:numId w:val="11"/>
-        </w:numPr>
-        <w:autoSpaceDE w:val="0"/>
-        <w:autoSpaceDN w:val="0"/>
-        <w:adjustRightInd w:val="0"/>
-        <w:spacing w:after="0" w:line="240" w:lineRule="auto"/>
-        <w:rPr>
-          <w:rFonts w:ascii="CMR10" w:hAnsi="CMR10" w:cs="CMR10"/>
-          <w:color w:val="000000"/>
-          <w:sz w:val="19"/>
-          <w:szCs w:val="19"/>
-          <w:lang w:val="en-US"/>
-        </w:rPr>
-      </w:pPr>
-      <w:r>
-        <w:rPr>
-          <w:lang w:val="en-US"/>
-        </w:rPr>
-        <w:t xml:space="preserve">You need to review more in detail how the system of subsidies to the renewable energies works. </w:t>
-      </w:r>
-    </w:p>
-    <w:p>
-      <w:pPr>
-        <w:pStyle w:val="ListParagraph"/>
-        <w:numPr>
-          <w:ilvl w:val="0"/>
-          <w:numId w:val="11"/>
-        </w:numPr>
-        <w:autoSpaceDE w:val="0"/>
-        <w:autoSpaceDN w:val="0"/>
-        <w:adjustRightInd w:val="0"/>
-        <w:spacing w:after="0" w:line="240" w:lineRule="auto"/>
-        <w:rPr>
-          <w:rFonts w:ascii="CMR10" w:hAnsi="CMR10" w:cs="CMR10"/>
-          <w:color w:val="000000"/>
-          <w:sz w:val="19"/>
-          <w:szCs w:val="19"/>
-          <w:lang w:val="en-US"/>
-        </w:rPr>
-      </w:pPr>
-      <w:r>
-        <w:rPr>
-          <w:lang w:val="en-US"/>
-        </w:rPr>
-        <w:t xml:space="preserve">You need to review the chemical properties of dioxins </w:t>
-      </w:r>
-    </w:p>
-    <w:p>
-      <w:pPr>
-        <w:pStyle w:val="ListParagraph"/>
-        <w:numPr>
-          <w:ilvl w:val="0"/>
-          <w:numId w:val="11"/>
-        </w:numPr>
-        <w:autoSpaceDE w:val="0"/>
-        <w:autoSpaceDN w:val="0"/>
-        <w:adjustRightInd w:val="0"/>
-        <w:spacing w:after="0" w:line="240" w:lineRule="auto"/>
-        <w:rPr>
-          <w:rFonts w:ascii="CMR10" w:hAnsi="CMR10" w:cs="CMR10"/>
-          <w:color w:val="000000"/>
-          <w:sz w:val="19"/>
-          <w:szCs w:val="19"/>
-          <w:lang w:val="en-US"/>
-        </w:rPr>
-      </w:pPr>
-      <w:r>
-        <w:rPr>
-          <w:lang w:val="en-US"/>
-        </w:rPr>
-        <w:t xml:space="preserve">You need to review the Danish situation in terms of </w:t>
-      </w:r>
-      <w:proofErr w:type="spellStart"/>
-      <w:r>
-        <w:rPr>
-          <w:lang w:val="en-US"/>
-        </w:rPr>
-        <w:t>pfoa</w:t>
-      </w:r>
-      <w:proofErr w:type="spellEnd"/>
-      <w:r>
-        <w:rPr>
-          <w:lang w:val="en-US"/>
-        </w:rPr>
-        <w:t xml:space="preserve">. </w:t>
-      </w:r>
-    </w:p>
-    <w:p>
-      <w:pPr>
-        <w:pStyle w:val="ListParagraph"/>
-        <w:numPr>
-          <w:ilvl w:val="0"/>
-          <w:numId w:val="11"/>
-        </w:numPr>
-        <w:autoSpaceDE w:val="0"/>
-        <w:autoSpaceDN w:val="0"/>
-        <w:adjustRightInd w:val="0"/>
-        <w:spacing w:after="0" w:line="240" w:lineRule="auto"/>
-        <w:rPr>
-          <w:rFonts w:ascii="CMR10" w:hAnsi="CMR10" w:cs="CMR10"/>
-          <w:color w:val="000000"/>
-          <w:sz w:val="19"/>
-          <w:szCs w:val="19"/>
-          <w:lang w:val="en-US"/>
-        </w:rPr>
-      </w:pPr>
-      <w:r>
-        <w:rPr>
-          <w:lang w:val="en-US"/>
-        </w:rPr>
-        <w:t xml:space="preserve">See whether the iris (the risk assessment model used by the us </w:t>
-      </w:r>
-      <w:proofErr w:type="spellStart"/>
-      <w:r>
-        <w:rPr>
-          <w:lang w:val="en-US"/>
-        </w:rPr>
-        <w:t>epa</w:t>
-      </w:r>
-      <w:proofErr w:type="spellEnd"/>
-      <w:r>
-        <w:rPr>
-          <w:lang w:val="en-US"/>
-        </w:rPr>
-        <w:t xml:space="preserve">) has better estimates for the number of cancer cases associated with different toxic substances. </w:t>
+        <w:t xml:space="preserve"> </w:t>
       </w:r>
     </w:p>
     <w:sectPr>

</xml_diff>

<commit_message>
01_6_2022_table with linear probaility model and interactions
</commit_message>
<xml_diff>
--- a/ToDo/NextTask.docx
+++ b/ToDo/NextTask.docx
@@ -21,15 +21,181 @@
           <w:lang w:val="en-US"/>
         </w:rPr>
       </w:pPr>
-      <w:hyperlink r:id="rId5" w:history="1">
-        <w:r>
-          <w:rPr>
-            <w:rStyle w:val="Hyperlink"/>
-            <w:lang w:val="en-US"/>
-          </w:rPr>
-          <w:t>https://books.google.dk/books?id=Sp30OtqPCe0C&amp;printsec=frontcover&amp;dq=inauthor:%22Dorthe+Bjerrum+Jensen%22&amp;hl=da&amp;sa=X&amp;redir_esc=y#v=onepage&amp;q&amp;f=false</w:t>
-        </w:r>
-      </w:hyperlink>
+      <w:r>
+        <w:rPr>
+          <w:lang w:val="en-US"/>
+        </w:rPr>
+        <w:t xml:space="preserve">Run the specifications </w:t>
+      </w:r>
+      <w:proofErr w:type="gramStart"/>
+      <w:r>
+        <w:rPr>
+          <w:lang w:val="en-US"/>
+        </w:rPr>
+        <w:t>with ,</w:t>
+      </w:r>
+      <w:proofErr w:type="gramEnd"/>
+      <w:r>
+        <w:rPr>
+          <w:lang w:val="en-US"/>
+        </w:rPr>
+        <w:t xml:space="preserve"> strata(</w:t>
+      </w:r>
+      <w:proofErr w:type="spellStart"/>
+      <w:r>
+        <w:rPr>
+          <w:lang w:val="en-US"/>
+        </w:rPr>
+        <w:t>age_cat</w:t>
+      </w:r>
+      <w:proofErr w:type="spellEnd"/>
+      <w:r>
+        <w:rPr>
+          <w:lang w:val="en-US"/>
+        </w:rPr>
+        <w:t xml:space="preserve"> male) shared(municipality)</w:t>
+      </w:r>
+    </w:p>
+    <w:p>
+      <w:pPr>
+        <w:pStyle w:val="ListParagraph"/>
+        <w:numPr>
+          <w:ilvl w:val="0"/>
+          <w:numId w:val="11"/>
+        </w:numPr>
+        <w:autoSpaceDE w:val="0"/>
+        <w:autoSpaceDN w:val="0"/>
+        <w:adjustRightInd w:val="0"/>
+        <w:spacing w:after="0" w:line="240" w:lineRule="auto"/>
+        <w:rPr>
+          <w:rFonts w:ascii="CMR10" w:hAnsi="CMR10" w:cs="CMR10"/>
+          <w:color w:val="000000"/>
+          <w:sz w:val="19"/>
+          <w:szCs w:val="19"/>
+          <w:lang w:val="en-US"/>
+        </w:rPr>
+      </w:pPr>
+      <w:r>
+        <w:rPr>
+          <w:lang w:val="en-US"/>
+        </w:rPr>
+        <w:t xml:space="preserve">See if you have time to </w:t>
+      </w:r>
+      <w:proofErr w:type="gramStart"/>
+      <w:r>
+        <w:rPr>
+          <w:lang w:val="en-US"/>
+        </w:rPr>
+        <w:t>include also</w:t>
+      </w:r>
+      <w:proofErr w:type="gramEnd"/>
+      <w:r>
+        <w:rPr>
+          <w:lang w:val="en-US"/>
+        </w:rPr>
+        <w:t xml:space="preserve"> year effects. </w:t>
+      </w:r>
+    </w:p>
+    <w:p>
+      <w:pPr>
+        <w:pStyle w:val="ListParagraph"/>
+        <w:numPr>
+          <w:ilvl w:val="0"/>
+          <w:numId w:val="11"/>
+        </w:numPr>
+        <w:autoSpaceDE w:val="0"/>
+        <w:autoSpaceDN w:val="0"/>
+        <w:adjustRightInd w:val="0"/>
+        <w:spacing w:after="0" w:line="240" w:lineRule="auto"/>
+        <w:rPr>
+          <w:rFonts w:ascii="CMR10" w:hAnsi="CMR10" w:cs="CMR10"/>
+          <w:color w:val="000000"/>
+          <w:sz w:val="19"/>
+          <w:szCs w:val="19"/>
+          <w:lang w:val="en-US"/>
+        </w:rPr>
+      </w:pPr>
+      <w:r>
+        <w:rPr>
+          <w:lang w:val="en-US"/>
+        </w:rPr>
+        <w:t xml:space="preserve">See if you have time to include also a </w:t>
+      </w:r>
+      <w:proofErr w:type="spellStart"/>
+      <w:r>
+        <w:rPr>
+          <w:lang w:val="en-US"/>
+        </w:rPr>
+        <w:t>weibox</w:t>
+      </w:r>
+      <w:proofErr w:type="spellEnd"/>
+      <w:r>
+        <w:rPr>
+          <w:lang w:val="en-US"/>
+        </w:rPr>
+        <w:t xml:space="preserve"> specification. </w:t>
+      </w:r>
+    </w:p>
+    <w:p>
+      <w:pPr>
+        <w:pStyle w:val="ListParagraph"/>
+        <w:numPr>
+          <w:ilvl w:val="0"/>
+          <w:numId w:val="11"/>
+        </w:numPr>
+        <w:autoSpaceDE w:val="0"/>
+        <w:autoSpaceDN w:val="0"/>
+        <w:adjustRightInd w:val="0"/>
+        <w:spacing w:after="0" w:line="240" w:lineRule="auto"/>
+        <w:rPr>
+          <w:rFonts w:ascii="CMR10" w:hAnsi="CMR10" w:cs="CMR10"/>
+          <w:color w:val="000000"/>
+          <w:sz w:val="19"/>
+          <w:szCs w:val="19"/>
+          <w:lang w:val="en-US"/>
+        </w:rPr>
+      </w:pPr>
+      <w:r>
+        <w:rPr>
+          <w:lang w:val="en-US"/>
+        </w:rPr>
+        <w:t>See if you have time to compare low exposure with high exposure</w:t>
+      </w:r>
+      <w:r>
+        <w:rPr>
+          <w:lang w:val="en-US"/>
+        </w:rPr>
+        <w:t xml:space="preserve"> (see article related to </w:t>
+      </w:r>
+      <w:proofErr w:type="spellStart"/>
+      <w:r>
+        <w:rPr>
+          <w:lang w:val="en-US"/>
+        </w:rPr>
+        <w:t>hong</w:t>
+      </w:r>
+      <w:proofErr w:type="spellEnd"/>
+      <w:r>
+        <w:rPr>
+          <w:lang w:val="en-US"/>
+        </w:rPr>
+        <w:t xml:space="preserve"> </w:t>
+      </w:r>
+      <w:proofErr w:type="spellStart"/>
+      <w:r>
+        <w:rPr>
+          <w:lang w:val="en-US"/>
+        </w:rPr>
+        <w:t>kong</w:t>
+      </w:r>
+      <w:proofErr w:type="spellEnd"/>
+      <w:proofErr w:type="gramStart"/>
+      <w:r>
+        <w:rPr>
+          <w:lang w:val="en-US"/>
+        </w:rPr>
+        <w:t>)</w:t>
+      </w:r>
       <w:r>
         <w:rPr>
           <w:lang w:val="en-US"/>
@@ -40,8 +206,86 @@
         <w:rPr>
           <w:lang w:val="en-US"/>
         </w:rPr>
+        <w:t>.</w:t>
+      </w:r>
+      <w:proofErr w:type="gramEnd"/>
+      <w:r>
+        <w:rPr>
+          <w:lang w:val="en-US"/>
+        </w:rPr>
+        <w:t xml:space="preserve"> another alternative is to specify exposure so that you have groups of </w:t>
+      </w:r>
+      <w:proofErr w:type="gramStart"/>
+      <w:r>
+        <w:rPr>
+          <w:lang w:val="en-US"/>
+        </w:rPr>
+        <w:t>years</w:t>
+      </w:r>
+      <w:proofErr w:type="gramEnd"/>
+      <w:r>
+        <w:rPr>
+          <w:lang w:val="en-US"/>
+        </w:rPr>
+        <w:t xml:space="preserve"> and you can interpret the hazard ratio as the hazard ratio on a certain number of years increase in exposure. </w:t>
+      </w:r>
+      <w:r>
+        <w:rPr>
+          <w:rFonts w:ascii="CMR10" w:hAnsi="CMR10" w:cs="CMR10"/>
+          <w:color w:val="000000"/>
+          <w:sz w:val="19"/>
+          <w:szCs w:val="19"/>
+          <w:lang w:val="en-US"/>
+        </w:rPr>
         <w:t xml:space="preserve"> </w:t>
       </w:r>
+    </w:p>
+    <w:p>
+      <w:pPr>
+        <w:pStyle w:val="ListParagraph"/>
+        <w:numPr>
+          <w:ilvl w:val="0"/>
+          <w:numId w:val="11"/>
+        </w:numPr>
+        <w:autoSpaceDE w:val="0"/>
+        <w:autoSpaceDN w:val="0"/>
+        <w:adjustRightInd w:val="0"/>
+        <w:spacing w:after="0" w:line="240" w:lineRule="auto"/>
+        <w:rPr>
+          <w:rFonts w:ascii="CMR10" w:hAnsi="CMR10" w:cs="CMR10"/>
+          <w:color w:val="000000"/>
+          <w:sz w:val="19"/>
+          <w:szCs w:val="19"/>
+          <w:lang w:val="en-US"/>
+        </w:rPr>
+      </w:pPr>
+      <w:r>
+        <w:rPr>
+          <w:rFonts w:ascii="CMR10" w:hAnsi="CMR10" w:cs="CMR10"/>
+          <w:color w:val="000000"/>
+          <w:sz w:val="19"/>
+          <w:szCs w:val="19"/>
+          <w:lang w:val="en-US"/>
+        </w:rPr>
+        <w:t xml:space="preserve">If you have time, you need to try a specification with age as the time scale. </w:t>
+      </w:r>
+    </w:p>
+    <w:p>
+      <w:pPr>
+        <w:pStyle w:val="ListParagraph"/>
+        <w:autoSpaceDE w:val="0"/>
+        <w:autoSpaceDN w:val="0"/>
+        <w:adjustRightInd w:val="0"/>
+        <w:spacing w:after="0" w:line="240" w:lineRule="auto"/>
+        <w:ind w:left="1080"/>
+        <w:rPr>
+          <w:rFonts w:ascii="CMR10" w:hAnsi="CMR10" w:cs="CMR10"/>
+          <w:color w:val="000000"/>
+          <w:sz w:val="19"/>
+          <w:szCs w:val="19"/>
+          <w:lang w:val="en-US"/>
+        </w:rPr>
+      </w:pPr>
     </w:p>
     <w:sectPr>
       <w:pgSz w:w="12240" w:h="15840"/>

</xml_diff>